<commit_message>
Added ansible screenshots working in WSL
</commit_message>
<xml_diff>
--- a/Troubleshooting.docx
+++ b/Troubleshooting.docx
@@ -28,7 +28,7 @@
                     <pic:cNvPicPr/>
                   </pic:nvPicPr>
                   <pic:blipFill rotWithShape="1">
-                    <a:blip r:embed="rId4"/>
+                    <a:blip r:embed="rId6"/>
                     <a:srcRect r="50643"/>
                     <a:stretch/>
                   </pic:blipFill>
@@ -88,7 +88,7 @@
                     <pic:cNvPicPr/>
                   </pic:nvPicPr>
                   <pic:blipFill rotWithShape="1">
-                    <a:blip r:embed="rId5"/>
+                    <a:blip r:embed="rId7"/>
                     <a:srcRect r="50809"/>
                     <a:stretch/>
                   </pic:blipFill>
@@ -147,7 +147,7 @@
                     <pic:cNvPicPr/>
                   </pic:nvPicPr>
                   <pic:blipFill rotWithShape="1">
-                    <a:blip r:embed="rId6"/>
+                    <a:blip r:embed="rId8"/>
                     <a:srcRect r="50144"/>
                     <a:stretch/>
                   </pic:blipFill>
@@ -175,6 +175,302 @@
         </w:drawing>
       </w:r>
     </w:p>
+    <w:p/>
+    <w:p>
+      <w:r>
+        <w:t>Installing ansible in WSL</w:t>
+      </w:r>
+    </w:p>
+    <w:p>
+      <w:r>
+        <w:rPr>
+          <w:noProof/>
+        </w:rPr>
+        <w:drawing>
+          <wp:inline distT="0" distB="0" distL="0" distR="0" wp14:anchorId="65B89CE1" wp14:editId="1521C6EE">
+            <wp:extent cx="5969203" cy="3345653"/>
+            <wp:effectExtent l="0" t="0" r="0" b="7620"/>
+            <wp:docPr id="54907436" name="Picture 1" descr="A screenshot of a computer&#10;&#10;Description automatically generated"/>
+            <wp:cNvGraphicFramePr>
+              <a:graphicFrameLocks xmlns:a="http://schemas.openxmlformats.org/drawingml/2006/main" noChangeAspect="1"/>
+            </wp:cNvGraphicFramePr>
+            <a:graphic xmlns:a="http://schemas.openxmlformats.org/drawingml/2006/main">
+              <a:graphicData uri="http://schemas.openxmlformats.org/drawingml/2006/picture">
+                <pic:pic xmlns:pic="http://schemas.openxmlformats.org/drawingml/2006/picture">
+                  <pic:nvPicPr>
+                    <pic:cNvPr id="54907436" name="Picture 1" descr="A screenshot of a computer&#10;&#10;Description automatically generated"/>
+                    <pic:cNvPicPr/>
+                  </pic:nvPicPr>
+                  <pic:blipFill rotWithShape="1">
+                    <a:blip r:embed="rId9"/>
+                    <a:srcRect r="49812"/>
+                    <a:stretch/>
+                  </pic:blipFill>
+                  <pic:spPr bwMode="auto">
+                    <a:xfrm>
+                      <a:off x="0" y="0"/>
+                      <a:ext cx="5985054" cy="3354537"/>
+                    </a:xfrm>
+                    <a:prstGeom prst="rect">
+                      <a:avLst/>
+                    </a:prstGeom>
+                    <a:ln>
+                      <a:noFill/>
+                    </a:ln>
+                    <a:extLst>
+                      <a:ext uri="{53640926-AAD7-44D8-BBD7-CCE9431645EC}">
+                        <a14:shadowObscured xmlns:a14="http://schemas.microsoft.com/office/drawing/2010/main"/>
+                      </a:ext>
+                    </a:extLst>
+                  </pic:spPr>
+                </pic:pic>
+              </a:graphicData>
+            </a:graphic>
+          </wp:inline>
+        </w:drawing>
+      </w:r>
+    </w:p>
+    <w:p>
+      <w:r>
+        <w:rPr>
+          <w:noProof/>
+        </w:rPr>
+        <w:lastRenderedPageBreak/>
+        <w:drawing>
+          <wp:inline distT="0" distB="0" distL="0" distR="0" wp14:anchorId="7741086B" wp14:editId="7451CF0F">
+            <wp:extent cx="5852160" cy="3324079"/>
+            <wp:effectExtent l="0" t="0" r="0" b="0"/>
+            <wp:docPr id="662846672" name="Picture 662846672" descr="A screenshot of a computer&#10;&#10;Description automatically generated"/>
+            <wp:cNvGraphicFramePr>
+              <a:graphicFrameLocks xmlns:a="http://schemas.openxmlformats.org/drawingml/2006/main" noChangeAspect="1"/>
+            </wp:cNvGraphicFramePr>
+            <a:graphic xmlns:a="http://schemas.openxmlformats.org/drawingml/2006/main">
+              <a:graphicData uri="http://schemas.openxmlformats.org/drawingml/2006/picture">
+                <pic:pic xmlns:pic="http://schemas.openxmlformats.org/drawingml/2006/picture">
+                  <pic:nvPicPr>
+                    <pic:cNvPr id="1557263785" name="Picture 1" descr="A screenshot of a computer&#10;&#10;Description automatically generated"/>
+                    <pic:cNvPicPr/>
+                  </pic:nvPicPr>
+                  <pic:blipFill rotWithShape="1">
+                    <a:blip r:embed="rId10"/>
+                    <a:srcRect r="50476"/>
+                    <a:stretch/>
+                  </pic:blipFill>
+                  <pic:spPr bwMode="auto">
+                    <a:xfrm>
+                      <a:off x="0" y="0"/>
+                      <a:ext cx="5863920" cy="3330759"/>
+                    </a:xfrm>
+                    <a:prstGeom prst="rect">
+                      <a:avLst/>
+                    </a:prstGeom>
+                    <a:ln>
+                      <a:noFill/>
+                    </a:ln>
+                    <a:extLst>
+                      <a:ext uri="{53640926-AAD7-44D8-BBD7-CCE9431645EC}">
+                        <a14:shadowObscured xmlns:a14="http://schemas.microsoft.com/office/drawing/2010/main"/>
+                      </a:ext>
+                    </a:extLst>
+                  </pic:spPr>
+                </pic:pic>
+              </a:graphicData>
+            </a:graphic>
+          </wp:inline>
+        </w:drawing>
+      </w:r>
+      <w:r>
+        <w:rPr>
+          <w:noProof/>
+        </w:rPr>
+        <w:drawing>
+          <wp:inline distT="0" distB="0" distL="0" distR="0" wp14:anchorId="5FDB03CE" wp14:editId="30053D18">
+            <wp:extent cx="5896051" cy="3337809"/>
+            <wp:effectExtent l="0" t="0" r="0" b="0"/>
+            <wp:docPr id="1979818935" name="Picture 1" descr="A screenshot of a computer&#10;&#10;Description automatically generated"/>
+            <wp:cNvGraphicFramePr>
+              <a:graphicFrameLocks xmlns:a="http://schemas.openxmlformats.org/drawingml/2006/main" noChangeAspect="1"/>
+            </wp:cNvGraphicFramePr>
+            <a:graphic xmlns:a="http://schemas.openxmlformats.org/drawingml/2006/main">
+              <a:graphicData uri="http://schemas.openxmlformats.org/drawingml/2006/picture">
+                <pic:pic xmlns:pic="http://schemas.openxmlformats.org/drawingml/2006/picture">
+                  <pic:nvPicPr>
+                    <pic:cNvPr id="1979818935" name="Picture 1" descr="A screenshot of a computer&#10;&#10;Description automatically generated"/>
+                    <pic:cNvPicPr/>
+                  </pic:nvPicPr>
+                  <pic:blipFill rotWithShape="1">
+                    <a:blip r:embed="rId11"/>
+                    <a:srcRect r="50310"/>
+                    <a:stretch/>
+                  </pic:blipFill>
+                  <pic:spPr bwMode="auto">
+                    <a:xfrm>
+                      <a:off x="0" y="0"/>
+                      <a:ext cx="5912192" cy="3346947"/>
+                    </a:xfrm>
+                    <a:prstGeom prst="rect">
+                      <a:avLst/>
+                    </a:prstGeom>
+                    <a:ln>
+                      <a:noFill/>
+                    </a:ln>
+                    <a:extLst>
+                      <a:ext uri="{53640926-AAD7-44D8-BBD7-CCE9431645EC}">
+                        <a14:shadowObscured xmlns:a14="http://schemas.microsoft.com/office/drawing/2010/main"/>
+                      </a:ext>
+                    </a:extLst>
+                  </pic:spPr>
+                </pic:pic>
+              </a:graphicData>
+            </a:graphic>
+          </wp:inline>
+        </w:drawing>
+      </w:r>
+      <w:r>
+        <w:rPr>
+          <w:noProof/>
+        </w:rPr>
+        <w:lastRenderedPageBreak/>
+        <w:drawing>
+          <wp:inline distT="0" distB="0" distL="0" distR="0" wp14:anchorId="2A0EBFCE" wp14:editId="2AC8DA44">
+            <wp:extent cx="5969203" cy="3401977"/>
+            <wp:effectExtent l="0" t="0" r="0" b="8255"/>
+            <wp:docPr id="804206638" name="Picture 1" descr="A screenshot of a computer&#10;&#10;Description automatically generated"/>
+            <wp:cNvGraphicFramePr>
+              <a:graphicFrameLocks xmlns:a="http://schemas.openxmlformats.org/drawingml/2006/main" noChangeAspect="1"/>
+            </wp:cNvGraphicFramePr>
+            <a:graphic xmlns:a="http://schemas.openxmlformats.org/drawingml/2006/main">
+              <a:graphicData uri="http://schemas.openxmlformats.org/drawingml/2006/picture">
+                <pic:pic xmlns:pic="http://schemas.openxmlformats.org/drawingml/2006/picture">
+                  <pic:nvPicPr>
+                    <pic:cNvPr id="804206638" name="Picture 1" descr="A screenshot of a computer&#10;&#10;Description automatically generated"/>
+                    <pic:cNvPicPr/>
+                  </pic:nvPicPr>
+                  <pic:blipFill rotWithShape="1">
+                    <a:blip r:embed="rId12"/>
+                    <a:srcRect r="50643"/>
+                    <a:stretch/>
+                  </pic:blipFill>
+                  <pic:spPr bwMode="auto">
+                    <a:xfrm>
+                      <a:off x="0" y="0"/>
+                      <a:ext cx="5983310" cy="3410017"/>
+                    </a:xfrm>
+                    <a:prstGeom prst="rect">
+                      <a:avLst/>
+                    </a:prstGeom>
+                    <a:ln>
+                      <a:noFill/>
+                    </a:ln>
+                    <a:extLst>
+                      <a:ext uri="{53640926-AAD7-44D8-BBD7-CCE9431645EC}">
+                        <a14:shadowObscured xmlns:a14="http://schemas.microsoft.com/office/drawing/2010/main"/>
+                      </a:ext>
+                    </a:extLst>
+                  </pic:spPr>
+                </pic:pic>
+              </a:graphicData>
+            </a:graphic>
+          </wp:inline>
+        </w:drawing>
+      </w:r>
+      <w:r>
+        <w:rPr>
+          <w:noProof/>
+        </w:rPr>
+        <w:drawing>
+          <wp:inline distT="0" distB="0" distL="0" distR="0" wp14:anchorId="5CC23DA1" wp14:editId="18669EF3">
+            <wp:extent cx="6042355" cy="3432112"/>
+            <wp:effectExtent l="0" t="0" r="0" b="0"/>
+            <wp:docPr id="356853937" name="Picture 1" descr="A screenshot of a computer&#10;&#10;Description automatically generated"/>
+            <wp:cNvGraphicFramePr>
+              <a:graphicFrameLocks xmlns:a="http://schemas.openxmlformats.org/drawingml/2006/main" noChangeAspect="1"/>
+            </wp:cNvGraphicFramePr>
+            <a:graphic xmlns:a="http://schemas.openxmlformats.org/drawingml/2006/main">
+              <a:graphicData uri="http://schemas.openxmlformats.org/drawingml/2006/picture">
+                <pic:pic xmlns:pic="http://schemas.openxmlformats.org/drawingml/2006/picture">
+                  <pic:nvPicPr>
+                    <pic:cNvPr id="356853937" name="Picture 1" descr="A screenshot of a computer&#10;&#10;Description automatically generated"/>
+                    <pic:cNvPicPr/>
+                  </pic:nvPicPr>
+                  <pic:blipFill rotWithShape="1">
+                    <a:blip r:embed="rId13"/>
+                    <a:srcRect r="50476"/>
+                    <a:stretch/>
+                  </pic:blipFill>
+                  <pic:spPr bwMode="auto">
+                    <a:xfrm>
+                      <a:off x="0" y="0"/>
+                      <a:ext cx="6055040" cy="3439317"/>
+                    </a:xfrm>
+                    <a:prstGeom prst="rect">
+                      <a:avLst/>
+                    </a:prstGeom>
+                    <a:ln>
+                      <a:noFill/>
+                    </a:ln>
+                    <a:extLst>
+                      <a:ext uri="{53640926-AAD7-44D8-BBD7-CCE9431645EC}">
+                        <a14:shadowObscured xmlns:a14="http://schemas.microsoft.com/office/drawing/2010/main"/>
+                      </a:ext>
+                    </a:extLst>
+                  </pic:spPr>
+                </pic:pic>
+              </a:graphicData>
+            </a:graphic>
+          </wp:inline>
+        </w:drawing>
+      </w:r>
+      <w:r>
+        <w:rPr>
+          <w:noProof/>
+        </w:rPr>
+        <w:lastRenderedPageBreak/>
+        <w:drawing>
+          <wp:inline distT="0" distB="0" distL="0" distR="0" wp14:anchorId="32E4628D" wp14:editId="4B775353">
+            <wp:extent cx="6049670" cy="3459485"/>
+            <wp:effectExtent l="0" t="0" r="8255" b="7620"/>
+            <wp:docPr id="272140380" name="Picture 1" descr="A screenshot of a computer&#10;&#10;Description automatically generated"/>
+            <wp:cNvGraphicFramePr>
+              <a:graphicFrameLocks xmlns:a="http://schemas.openxmlformats.org/drawingml/2006/main" noChangeAspect="1"/>
+            </wp:cNvGraphicFramePr>
+            <a:graphic xmlns:a="http://schemas.openxmlformats.org/drawingml/2006/main">
+              <a:graphicData uri="http://schemas.openxmlformats.org/drawingml/2006/picture">
+                <pic:pic xmlns:pic="http://schemas.openxmlformats.org/drawingml/2006/picture">
+                  <pic:nvPicPr>
+                    <pic:cNvPr id="272140380" name="Picture 1" descr="A screenshot of a computer&#10;&#10;Description automatically generated"/>
+                    <pic:cNvPicPr/>
+                  </pic:nvPicPr>
+                  <pic:blipFill rotWithShape="1">
+                    <a:blip r:embed="rId14"/>
+                    <a:srcRect r="50809"/>
+                    <a:stretch/>
+                  </pic:blipFill>
+                  <pic:spPr bwMode="auto">
+                    <a:xfrm>
+                      <a:off x="0" y="0"/>
+                      <a:ext cx="6060219" cy="3465517"/>
+                    </a:xfrm>
+                    <a:prstGeom prst="rect">
+                      <a:avLst/>
+                    </a:prstGeom>
+                    <a:ln>
+                      <a:noFill/>
+                    </a:ln>
+                    <a:extLst>
+                      <a:ext uri="{53640926-AAD7-44D8-BBD7-CCE9431645EC}">
+                        <a14:shadowObscured xmlns:a14="http://schemas.microsoft.com/office/drawing/2010/main"/>
+                      </a:ext>
+                    </a:extLst>
+                  </pic:spPr>
+                </pic:pic>
+              </a:graphicData>
+            </a:graphic>
+          </wp:inline>
+        </w:drawing>
+      </w:r>
+    </w:p>
+    <w:p/>
     <w:sectPr>
       <w:pgSz w:w="11906" w:h="16838"/>
       <w:pgMar w:top="1440" w:right="1440" w:bottom="1440" w:left="1440" w:header="708" w:footer="708" w:gutter="0"/>
@@ -183,6 +479,56 @@
     </w:sectPr>
   </w:body>
 </w:document>
+</file>
+
+<file path=word/endnotes.xml><?xml version="1.0" encoding="utf-8"?>
+<w:endnotes xmlns:wpc="http://schemas.microsoft.com/office/word/2010/wordprocessingCanvas" xmlns:cx="http://schemas.microsoft.com/office/drawing/2014/chartex" xmlns:cx1="http://schemas.microsoft.com/office/drawing/2015/9/8/chartex" xmlns:cx2="http://schemas.microsoft.com/office/drawing/2015/10/21/chartex" xmlns:cx3="http://schemas.microsoft.com/office/drawing/2016/5/9/chartex" xmlns:cx4="http://schemas.microsoft.com/office/drawing/2016/5/10/chartex" xmlns:cx5="http://schemas.microsoft.com/office/drawing/2016/5/11/chartex" xmlns:cx6="http://schemas.microsoft.com/office/drawing/2016/5/12/chartex" xmlns:cx7="http://schemas.microsoft.com/office/drawing/2016/5/13/chartex" xmlns:cx8="http://schemas.microsoft.com/office/drawing/2016/5/14/chartex" xmlns:mc="http://schemas.openxmlformats.org/markup-compatibility/2006" xmlns:aink="http://schemas.microsoft.com/office/drawing/2016/ink" xmlns:am3d="http://schemas.microsoft.com/office/drawing/2017/model3d" xmlns:o="urn:schemas-microsoft-com:office:office" xmlns:oel="http://schemas.microsoft.com/office/2019/extlst" xmlns:r="http://schemas.openxmlformats.org/officeDocument/2006/relationships" xmlns:m="http://schemas.openxmlformats.org/officeDocument/2006/math" xmlns:v="urn:schemas-microsoft-com:vml" xmlns:wp14="http://schemas.microsoft.com/office/word/2010/wordprocessingDrawing" xmlns:wp="http://schemas.openxmlformats.org/drawingml/2006/wordprocessingDrawing" xmlns:w10="urn:schemas-microsoft-com:office:word" xmlns:w="http://schemas.openxmlformats.org/wordprocessingml/2006/main" xmlns:w14="http://schemas.microsoft.com/office/word/2010/wordml" xmlns:w15="http://schemas.microsoft.com/office/word/2012/wordml" xmlns:w16cex="http://schemas.microsoft.com/office/word/2018/wordml/cex" xmlns:w16cid="http://schemas.microsoft.com/office/word/2016/wordml/cid" xmlns:w16="http://schemas.microsoft.com/office/word/2018/wordml" xmlns:w16du="http://schemas.microsoft.com/office/word/2023/wordml/word16du" xmlns:w16sdtdh="http://schemas.microsoft.com/office/word/2020/wordml/sdtdatahash" xmlns:w16se="http://schemas.microsoft.com/office/word/2015/wordml/symex" xmlns:wpg="http://schemas.microsoft.com/office/word/2010/wordprocessingGroup" xmlns:wpi="http://schemas.microsoft.com/office/word/2010/wordprocessingInk" xmlns:wne="http://schemas.microsoft.com/office/word/2006/wordml" xmlns:wps="http://schemas.microsoft.com/office/word/2010/wordprocessingShape" mc:Ignorable="w14 w15 w16se w16cid w16 w16cex w16sdtdh w16du wp14">
+  <w:endnote w:type="separator" w:id="-1">
+    <w:p>
+      <w:pPr>
+        <w:spacing w:after="0" w:line="240" w:lineRule="auto"/>
+      </w:pPr>
+      <w:r>
+        <w:separator/>
+      </w:r>
+    </w:p>
+  </w:endnote>
+  <w:endnote w:type="continuationSeparator" w:id="0">
+    <w:p>
+      <w:pPr>
+        <w:spacing w:after="0" w:line="240" w:lineRule="auto"/>
+      </w:pPr>
+      <w:r>
+        <w:continuationSeparator/>
+      </w:r>
+    </w:p>
+  </w:endnote>
+</w:endnotes>
+</file>
+
+<file path=word/footnotes.xml><?xml version="1.0" encoding="utf-8"?>
+<w:footnotes xmlns:wpc="http://schemas.microsoft.com/office/word/2010/wordprocessingCanvas" xmlns:cx="http://schemas.microsoft.com/office/drawing/2014/chartex" xmlns:cx1="http://schemas.microsoft.com/office/drawing/2015/9/8/chartex" xmlns:cx2="http://schemas.microsoft.com/office/drawing/2015/10/21/chartex" xmlns:cx3="http://schemas.microsoft.com/office/drawing/2016/5/9/chartex" xmlns:cx4="http://schemas.microsoft.com/office/drawing/2016/5/10/chartex" xmlns:cx5="http://schemas.microsoft.com/office/drawing/2016/5/11/chartex" xmlns:cx6="http://schemas.microsoft.com/office/drawing/2016/5/12/chartex" xmlns:cx7="http://schemas.microsoft.com/office/drawing/2016/5/13/chartex" xmlns:cx8="http://schemas.microsoft.com/office/drawing/2016/5/14/chartex" xmlns:mc="http://schemas.openxmlformats.org/markup-compatibility/2006" xmlns:aink="http://schemas.microsoft.com/office/drawing/2016/ink" xmlns:am3d="http://schemas.microsoft.com/office/drawing/2017/model3d" xmlns:o="urn:schemas-microsoft-com:office:office" xmlns:oel="http://schemas.microsoft.com/office/2019/extlst" xmlns:r="http://schemas.openxmlformats.org/officeDocument/2006/relationships" xmlns:m="http://schemas.openxmlformats.org/officeDocument/2006/math" xmlns:v="urn:schemas-microsoft-com:vml" xmlns:wp14="http://schemas.microsoft.com/office/word/2010/wordprocessingDrawing" xmlns:wp="http://schemas.openxmlformats.org/drawingml/2006/wordprocessingDrawing" xmlns:w10="urn:schemas-microsoft-com:office:word" xmlns:w="http://schemas.openxmlformats.org/wordprocessingml/2006/main" xmlns:w14="http://schemas.microsoft.com/office/word/2010/wordml" xmlns:w15="http://schemas.microsoft.com/office/word/2012/wordml" xmlns:w16cex="http://schemas.microsoft.com/office/word/2018/wordml/cex" xmlns:w16cid="http://schemas.microsoft.com/office/word/2016/wordml/cid" xmlns:w16="http://schemas.microsoft.com/office/word/2018/wordml" xmlns:w16du="http://schemas.microsoft.com/office/word/2023/wordml/word16du" xmlns:w16sdtdh="http://schemas.microsoft.com/office/word/2020/wordml/sdtdatahash" xmlns:w16se="http://schemas.microsoft.com/office/word/2015/wordml/symex" xmlns:wpg="http://schemas.microsoft.com/office/word/2010/wordprocessingGroup" xmlns:wpi="http://schemas.microsoft.com/office/word/2010/wordprocessingInk" xmlns:wne="http://schemas.microsoft.com/office/word/2006/wordml" xmlns:wps="http://schemas.microsoft.com/office/word/2010/wordprocessingShape" mc:Ignorable="w14 w15 w16se w16cid w16 w16cex w16sdtdh w16du wp14">
+  <w:footnote w:type="separator" w:id="-1">
+    <w:p>
+      <w:pPr>
+        <w:spacing w:after="0" w:line="240" w:lineRule="auto"/>
+      </w:pPr>
+      <w:r>
+        <w:separator/>
+      </w:r>
+    </w:p>
+  </w:footnote>
+  <w:footnote w:type="continuationSeparator" w:id="0">
+    <w:p>
+      <w:pPr>
+        <w:spacing w:after="0" w:line="240" w:lineRule="auto"/>
+      </w:pPr>
+      <w:r>
+        <w:continuationSeparator/>
+      </w:r>
+    </w:p>
+  </w:footnote>
+</w:footnotes>
 </file>
 
 <file path=word/styles.xml><?xml version="1.0" encoding="utf-8"?>
@@ -613,6 +959,50 @@
     <w:semiHidden/>
     <w:unhideWhenUsed/>
   </w:style>
+  <w:style w:type="paragraph" w:styleId="Header">
+    <w:name w:val="header"/>
+    <w:basedOn w:val="Normal"/>
+    <w:link w:val="HeaderChar"/>
+    <w:uiPriority w:val="99"/>
+    <w:unhideWhenUsed/>
+    <w:rsid w:val="009C7BD5"/>
+    <w:pPr>
+      <w:tabs>
+        <w:tab w:val="center" w:pos="4513"/>
+        <w:tab w:val="right" w:pos="9026"/>
+      </w:tabs>
+      <w:spacing w:after="0" w:line="240" w:lineRule="auto"/>
+    </w:pPr>
+  </w:style>
+  <w:style w:type="character" w:customStyle="1" w:styleId="HeaderChar">
+    <w:name w:val="Header Char"/>
+    <w:basedOn w:val="DefaultParagraphFont"/>
+    <w:link w:val="Header"/>
+    <w:uiPriority w:val="99"/>
+    <w:rsid w:val="009C7BD5"/>
+  </w:style>
+  <w:style w:type="paragraph" w:styleId="Footer">
+    <w:name w:val="footer"/>
+    <w:basedOn w:val="Normal"/>
+    <w:link w:val="FooterChar"/>
+    <w:uiPriority w:val="99"/>
+    <w:unhideWhenUsed/>
+    <w:rsid w:val="009C7BD5"/>
+    <w:pPr>
+      <w:tabs>
+        <w:tab w:val="center" w:pos="4513"/>
+        <w:tab w:val="right" w:pos="9026"/>
+      </w:tabs>
+      <w:spacing w:after="0" w:line="240" w:lineRule="auto"/>
+    </w:pPr>
+  </w:style>
+  <w:style w:type="character" w:customStyle="1" w:styleId="FooterChar">
+    <w:name w:val="Footer Char"/>
+    <w:basedOn w:val="DefaultParagraphFont"/>
+    <w:link w:val="Footer"/>
+    <w:uiPriority w:val="99"/>
+    <w:rsid w:val="009C7BD5"/>
+  </w:style>
 </w:styles>
 </file>
 

</xml_diff>